<commit_message>
2-phase added, not tested
</commit_message>
<xml_diff>
--- a/Proj2——zookeeper.docx
+++ b/Proj2——zookeeper.docx
@@ -181,10 +181,9 @@
         <w:rPr>
           <w:rFonts w:ascii="Times New Roman" w:hAnsi="Times New Roman" w:cs="Times New Roman"/>
           <w:b/>
-        </w:rPr>
-      </w:pPr>
-      <w:bookmarkStart w:id="0" w:name="_GoBack"/>
-      <w:bookmarkEnd w:id="0"/>
+          <w:lang w:eastAsia="zh-CN"/>
+        </w:rPr>
+      </w:pPr>
     </w:p>
     <w:p>
       <w:pPr>
@@ -323,15 +322,552 @@
       <w:pPr>
         <w:rPr>
           <w:rFonts w:ascii="Times New Roman" w:hAnsi="Times New Roman" w:cs="Times New Roman"/>
-          <w:lang w:eastAsia="zh-CN"/>
-        </w:rPr>
-      </w:pPr>
-      <w:r>
-        <w:rPr>
-          <w:rFonts w:ascii="Times New Roman" w:hAnsi="Times New Roman" w:cs="Times New Roman"/>
-        </w:rPr>
-        <w:t xml:space="preserve">The </w:t>
-      </w:r>
+        </w:rPr>
+      </w:pPr>
+      <w:r>
+        <w:rPr>
+          <w:rFonts w:ascii="Times New Roman" w:hAnsi="Times New Roman" w:cs="Times New Roman"/>
+        </w:rPr>
+        <w:t>Model:</w:t>
+      </w:r>
+    </w:p>
+    <w:p>
+      <w:pPr>
+        <w:rPr>
+          <w:rFonts w:ascii="Times New Roman" w:hAnsi="Times New Roman" w:cs="Times New Roman"/>
+        </w:rPr>
+      </w:pPr>
+      <w:r>
+        <w:rPr>
+          <w:rFonts w:ascii="Times New Roman" w:hAnsi="Times New Roman" w:cs="Times New Roman"/>
+        </w:rPr>
+        <w:t xml:space="preserve">   Leader: </w:t>
+      </w:r>
+      <w:r>
+        <w:rPr>
+          <w:rFonts w:ascii="Times New Roman" w:hAnsi="Times New Roman" w:cs="Times New Roman"/>
+        </w:rPr>
+        <w:t>accepts all requests</w:t>
+      </w:r>
+    </w:p>
+    <w:p>
+      <w:pPr>
+        <w:rPr>
+          <w:rFonts w:ascii="Times New Roman" w:hAnsi="Times New Roman" w:cs="Times New Roman"/>
+        </w:rPr>
+      </w:pPr>
+      <w:r>
+        <w:rPr>
+          <w:rFonts w:ascii="Times New Roman" w:hAnsi="Times New Roman" w:cs="Times New Roman"/>
+        </w:rPr>
+        <w:t xml:space="preserve">        </w:t>
+      </w:r>
+      <w:r>
+        <w:rPr>
+          <w:rFonts w:ascii="Times New Roman" w:hAnsi="Times New Roman" w:cs="Times New Roman"/>
+        </w:rPr>
+        <w:t xml:space="preserve">        </w:t>
+      </w:r>
+      <w:r>
+        <w:rPr>
+          <w:rFonts w:ascii="Times New Roman" w:hAnsi="Times New Roman" w:cs="Times New Roman"/>
+        </w:rPr>
+        <w:t xml:space="preserve">if </w:t>
+      </w:r>
+      <w:proofErr w:type="spellStart"/>
+      <w:r>
+        <w:rPr>
+          <w:rFonts w:ascii="Times New Roman" w:hAnsi="Times New Roman" w:cs="Times New Roman"/>
+        </w:rPr>
+        <w:t>req</w:t>
+      </w:r>
+      <w:proofErr w:type="spellEnd"/>
+      <w:r>
+        <w:rPr>
+          <w:rFonts w:ascii="Times New Roman" w:hAnsi="Times New Roman" w:cs="Times New Roman"/>
+        </w:rPr>
+        <w:t xml:space="preserve"> = </w:t>
+      </w:r>
+      <w:r>
+        <w:rPr>
+          <w:rFonts w:ascii="Times New Roman" w:hAnsi="Times New Roman" w:cs="Times New Roman"/>
+        </w:rPr>
+        <w:t>read</w:t>
+      </w:r>
+      <w:r>
+        <w:rPr>
+          <w:rFonts w:ascii="Times New Roman" w:hAnsi="Times New Roman" w:cs="Times New Roman"/>
+        </w:rPr>
+        <w:t>, read</w:t>
+      </w:r>
+    </w:p>
+    <w:p>
+      <w:pPr>
+        <w:rPr>
+          <w:rFonts w:ascii="Times New Roman" w:hAnsi="Times New Roman" w:cs="Times New Roman"/>
+        </w:rPr>
+      </w:pPr>
+      <w:r>
+        <w:rPr>
+          <w:rFonts w:ascii="Times New Roman" w:hAnsi="Times New Roman" w:cs="Times New Roman"/>
+        </w:rPr>
+        <w:t xml:space="preserve">                </w:t>
+      </w:r>
+      <w:r>
+        <w:rPr>
+          <w:rFonts w:ascii="Times New Roman" w:hAnsi="Times New Roman" w:cs="Times New Roman"/>
+        </w:rPr>
+        <w:t>else write</w:t>
+      </w:r>
+      <w:r>
+        <w:rPr>
+          <w:rFonts w:ascii="Times New Roman" w:hAnsi="Times New Roman" w:cs="Times New Roman"/>
+        </w:rPr>
+        <w:t>/create/delete</w:t>
+      </w:r>
+      <w:r>
+        <w:rPr>
+          <w:rFonts w:ascii="Times New Roman" w:hAnsi="Times New Roman" w:cs="Times New Roman"/>
+        </w:rPr>
+        <w:t xml:space="preserve"> and forward update</w:t>
+      </w:r>
+    </w:p>
+    <w:p>
+      <w:pPr>
+        <w:rPr>
+          <w:rFonts w:ascii="Times New Roman" w:hAnsi="Times New Roman" w:cs="Times New Roman"/>
+        </w:rPr>
+      </w:pPr>
+      <w:r>
+        <w:rPr>
+          <w:rFonts w:ascii="Times New Roman" w:hAnsi="Times New Roman" w:cs="Times New Roman"/>
+        </w:rPr>
+        <w:t xml:space="preserve">   </w:t>
+      </w:r>
+      <w:proofErr w:type="spellStart"/>
+      <w:r>
+        <w:rPr>
+          <w:rFonts w:ascii="Times New Roman" w:hAnsi="Times New Roman" w:cs="Times New Roman"/>
+        </w:rPr>
+        <w:t>Follwer</w:t>
+      </w:r>
+      <w:proofErr w:type="spellEnd"/>
+      <w:r>
+        <w:rPr>
+          <w:rFonts w:ascii="Times New Roman" w:hAnsi="Times New Roman" w:cs="Times New Roman"/>
+        </w:rPr>
+        <w:t>:</w:t>
+      </w:r>
+    </w:p>
+    <w:p>
+      <w:pPr>
+        <w:rPr>
+          <w:rFonts w:ascii="Times New Roman" w:hAnsi="Times New Roman" w:cs="Times New Roman"/>
+        </w:rPr>
+      </w:pPr>
+      <w:r>
+        <w:rPr>
+          <w:rFonts w:ascii="Times New Roman" w:hAnsi="Times New Roman" w:cs="Times New Roman"/>
+        </w:rPr>
+        <w:t xml:space="preserve">               </w:t>
+      </w:r>
+      <w:r>
+        <w:rPr>
+          <w:rFonts w:ascii="Times New Roman" w:hAnsi="Times New Roman" w:cs="Times New Roman"/>
+        </w:rPr>
+        <w:t xml:space="preserve">if </w:t>
+      </w:r>
+      <w:proofErr w:type="spellStart"/>
+      <w:r>
+        <w:rPr>
+          <w:rFonts w:ascii="Times New Roman" w:hAnsi="Times New Roman" w:cs="Times New Roman"/>
+        </w:rPr>
+        <w:t>req</w:t>
+      </w:r>
+      <w:proofErr w:type="spellEnd"/>
+      <w:r>
+        <w:rPr>
+          <w:rFonts w:ascii="Times New Roman" w:hAnsi="Times New Roman" w:cs="Times New Roman"/>
+        </w:rPr>
+        <w:t xml:space="preserve"> = </w:t>
+      </w:r>
+      <w:r>
+        <w:rPr>
+          <w:rFonts w:ascii="Times New Roman" w:hAnsi="Times New Roman" w:cs="Times New Roman"/>
+        </w:rPr>
+        <w:t>read</w:t>
+      </w:r>
+      <w:r>
+        <w:rPr>
+          <w:rFonts w:ascii="Times New Roman" w:hAnsi="Times New Roman" w:cs="Times New Roman"/>
+        </w:rPr>
+        <w:t>, read</w:t>
+      </w:r>
+    </w:p>
+    <w:p>
+      <w:pPr>
+        <w:rPr>
+          <w:rFonts w:ascii="Times New Roman" w:hAnsi="Times New Roman" w:cs="Times New Roman"/>
+        </w:rPr>
+      </w:pPr>
+      <w:r>
+        <w:rPr>
+          <w:rFonts w:ascii="Times New Roman" w:hAnsi="Times New Roman" w:cs="Times New Roman"/>
+        </w:rPr>
+        <w:t xml:space="preserve">                else </w:t>
+      </w:r>
+      <w:r>
+        <w:rPr>
+          <w:rFonts w:ascii="Times New Roman" w:hAnsi="Times New Roman" w:cs="Times New Roman"/>
+        </w:rPr>
+        <w:t>forward</w:t>
+      </w:r>
+      <w:r>
+        <w:rPr>
+          <w:rFonts w:ascii="Times New Roman" w:hAnsi="Times New Roman" w:cs="Times New Roman"/>
+        </w:rPr>
+        <w:t xml:space="preserve"> </w:t>
+      </w:r>
+      <w:proofErr w:type="spellStart"/>
+      <w:r>
+        <w:rPr>
+          <w:rFonts w:ascii="Times New Roman" w:hAnsi="Times New Roman" w:cs="Times New Roman"/>
+        </w:rPr>
+        <w:t>req</w:t>
+      </w:r>
+      <w:proofErr w:type="spellEnd"/>
+    </w:p>
+    <w:p>
+      <w:pPr>
+        <w:rPr>
+          <w:rFonts w:ascii="Times New Roman" w:hAnsi="Times New Roman" w:cs="Times New Roman"/>
+        </w:rPr>
+      </w:pPr>
+      <w:r>
+        <w:rPr>
+          <w:rFonts w:ascii="Times New Roman" w:hAnsi="Times New Roman" w:cs="Times New Roman"/>
+        </w:rPr>
+        <w:t xml:space="preserve">                </w:t>
+      </w:r>
+      <w:r>
+        <w:rPr>
+          <w:rFonts w:ascii="Times New Roman" w:hAnsi="Times New Roman" w:cs="Times New Roman"/>
+        </w:rPr>
+        <w:t xml:space="preserve">accepts uploads from </w:t>
+      </w:r>
+      <w:r>
+        <w:rPr>
+          <w:rFonts w:ascii="Times New Roman" w:hAnsi="Times New Roman" w:cs="Times New Roman"/>
+        </w:rPr>
+        <w:t>leader</w:t>
+      </w:r>
+    </w:p>
+    <w:p>
+      <w:pPr>
+        <w:rPr>
+          <w:rFonts w:ascii="Times New Roman" w:hAnsi="Times New Roman" w:cs="Times New Roman"/>
+        </w:rPr>
+      </w:pPr>
+    </w:p>
+    <w:p>
+      <w:pPr>
+        <w:rPr>
+          <w:rFonts w:ascii="Times New Roman" w:hAnsi="Times New Roman" w:cs="Times New Roman"/>
+        </w:rPr>
+      </w:pPr>
+      <w:r>
+        <w:rPr>
+          <w:rFonts w:ascii="Times New Roman" w:hAnsi="Times New Roman" w:cs="Times New Roman"/>
+        </w:rPr>
+        <w:t xml:space="preserve">Election </w:t>
+      </w:r>
+      <w:proofErr w:type="spellStart"/>
+      <w:proofErr w:type="gramStart"/>
+      <w:r>
+        <w:rPr>
+          <w:rFonts w:ascii="Times New Roman" w:hAnsi="Times New Roman" w:cs="Times New Roman"/>
+        </w:rPr>
+        <w:t>Algrorithm</w:t>
+      </w:r>
+      <w:proofErr w:type="spellEnd"/>
+      <w:r>
+        <w:rPr>
+          <w:rFonts w:ascii="Times New Roman" w:hAnsi="Times New Roman" w:cs="Times New Roman"/>
+        </w:rPr>
+        <w:t xml:space="preserve"> :</w:t>
+      </w:r>
+      <w:proofErr w:type="gramEnd"/>
+      <w:r>
+        <w:rPr>
+          <w:rFonts w:ascii="Times New Roman" w:hAnsi="Times New Roman" w:cs="Times New Roman"/>
+        </w:rPr>
+        <w:t xml:space="preserve"> B</w:t>
+      </w:r>
+      <w:r>
+        <w:rPr>
+          <w:rFonts w:ascii="Times New Roman" w:hAnsi="Times New Roman" w:cs="Times New Roman"/>
+        </w:rPr>
+        <w:t>ully</w:t>
+      </w:r>
+    </w:p>
+    <w:p>
+      <w:pPr>
+        <w:rPr>
+          <w:rFonts w:ascii="Times New Roman" w:hAnsi="Times New Roman" w:cs="Times New Roman"/>
+        </w:rPr>
+      </w:pPr>
+      <w:r>
+        <w:rPr>
+          <w:rFonts w:ascii="Times New Roman" w:hAnsi="Times New Roman" w:cs="Times New Roman"/>
+        </w:rPr>
+        <w:t xml:space="preserve">    </w:t>
+      </w:r>
+      <w:r>
+        <w:rPr>
+          <w:rFonts w:ascii="Times New Roman" w:hAnsi="Times New Roman" w:cs="Times New Roman"/>
+        </w:rPr>
+        <w:t xml:space="preserve">   Server with </w:t>
+      </w:r>
+      <w:r>
+        <w:rPr>
+          <w:rFonts w:ascii="Times New Roman" w:hAnsi="Times New Roman" w:cs="Times New Roman"/>
+        </w:rPr>
+        <w:t xml:space="preserve">largest </w:t>
+      </w:r>
+      <w:proofErr w:type="spellStart"/>
+      <w:r>
+        <w:rPr>
+          <w:rFonts w:ascii="Times New Roman" w:hAnsi="Times New Roman" w:cs="Times New Roman"/>
+        </w:rPr>
+        <w:t>zx</w:t>
+      </w:r>
+      <w:r>
+        <w:rPr>
+          <w:rFonts w:ascii="Times New Roman" w:hAnsi="Times New Roman" w:cs="Times New Roman"/>
+        </w:rPr>
+        <w:t>id</w:t>
+      </w:r>
+      <w:proofErr w:type="spellEnd"/>
+      <w:r>
+        <w:rPr>
+          <w:rFonts w:ascii="Times New Roman" w:hAnsi="Times New Roman" w:cs="Times New Roman"/>
+        </w:rPr>
+        <w:t xml:space="preserve"> becomes the </w:t>
+      </w:r>
+      <w:r>
+        <w:rPr>
+          <w:rFonts w:ascii="Times New Roman" w:hAnsi="Times New Roman" w:cs="Times New Roman"/>
+        </w:rPr>
+        <w:t>leader</w:t>
+      </w:r>
+    </w:p>
+    <w:p>
+      <w:pPr>
+        <w:rPr>
+          <w:rFonts w:ascii="Times New Roman" w:hAnsi="Times New Roman" w:cs="Times New Roman"/>
+        </w:rPr>
+      </w:pPr>
+      <w:r>
+        <w:rPr>
+          <w:rFonts w:ascii="Times New Roman" w:hAnsi="Times New Roman" w:cs="Times New Roman"/>
+        </w:rPr>
+        <w:t xml:space="preserve">    </w:t>
+      </w:r>
+      <w:r>
+        <w:rPr>
+          <w:rFonts w:ascii="Times New Roman" w:hAnsi="Times New Roman" w:cs="Times New Roman"/>
+        </w:rPr>
+        <w:t xml:space="preserve">   A</w:t>
+      </w:r>
+      <w:r>
+        <w:rPr>
+          <w:rFonts w:ascii="Times New Roman" w:hAnsi="Times New Roman" w:cs="Times New Roman"/>
+        </w:rPr>
+        <w:t xml:space="preserve">t failure to connect to </w:t>
+      </w:r>
+      <w:r>
+        <w:rPr>
+          <w:rFonts w:ascii="Times New Roman" w:hAnsi="Times New Roman" w:cs="Times New Roman"/>
+        </w:rPr>
+        <w:t xml:space="preserve">leader: </w:t>
+      </w:r>
+    </w:p>
+    <w:p>
+      <w:pPr>
+        <w:rPr>
+          <w:rFonts w:ascii="Times New Roman" w:hAnsi="Times New Roman" w:cs="Times New Roman"/>
+        </w:rPr>
+      </w:pPr>
+      <w:r>
+        <w:rPr>
+          <w:rFonts w:ascii="Times New Roman" w:hAnsi="Times New Roman" w:cs="Times New Roman"/>
+        </w:rPr>
+        <w:t xml:space="preserve">    </w:t>
+      </w:r>
+      <w:r>
+        <w:rPr>
+          <w:rFonts w:ascii="Times New Roman" w:hAnsi="Times New Roman" w:cs="Times New Roman"/>
+        </w:rPr>
+        <w:t xml:space="preserve">          the server sends</w:t>
+      </w:r>
+      <w:r>
+        <w:rPr>
+          <w:rFonts w:ascii="Times New Roman" w:hAnsi="Times New Roman" w:cs="Times New Roman"/>
+        </w:rPr>
+        <w:t xml:space="preserve"> election message to each </w:t>
+      </w:r>
+      <w:r>
+        <w:rPr>
+          <w:rFonts w:ascii="Times New Roman" w:hAnsi="Times New Roman" w:cs="Times New Roman"/>
+        </w:rPr>
+        <w:t>followers</w:t>
+      </w:r>
+    </w:p>
+    <w:p>
+      <w:pPr>
+        <w:rPr>
+          <w:rFonts w:ascii="Times New Roman" w:hAnsi="Times New Roman" w:cs="Times New Roman"/>
+        </w:rPr>
+      </w:pPr>
+      <w:r>
+        <w:rPr>
+          <w:rFonts w:ascii="Times New Roman" w:hAnsi="Times New Roman" w:cs="Times New Roman"/>
+        </w:rPr>
+        <w:t xml:space="preserve">       </w:t>
+      </w:r>
+      <w:r>
+        <w:rPr>
+          <w:rFonts w:ascii="Times New Roman" w:hAnsi="Times New Roman" w:cs="Times New Roman"/>
+        </w:rPr>
+        <w:t xml:space="preserve">      </w:t>
+      </w:r>
+      <w:r>
+        <w:rPr>
+          <w:rFonts w:ascii="Times New Roman" w:hAnsi="Times New Roman" w:cs="Times New Roman"/>
+        </w:rPr>
+        <w:t xml:space="preserve"> if a server has a higher </w:t>
+      </w:r>
+      <w:proofErr w:type="spellStart"/>
+      <w:r>
+        <w:rPr>
+          <w:rFonts w:ascii="Times New Roman" w:hAnsi="Times New Roman" w:cs="Times New Roman"/>
+        </w:rPr>
+        <w:t>zxid</w:t>
+      </w:r>
+      <w:proofErr w:type="spellEnd"/>
+      <w:r>
+        <w:rPr>
+          <w:rFonts w:ascii="Times New Roman" w:hAnsi="Times New Roman" w:cs="Times New Roman"/>
+        </w:rPr>
+        <w:t xml:space="preserve"> </w:t>
+      </w:r>
+    </w:p>
+    <w:p>
+      <w:pPr>
+        <w:rPr>
+          <w:rFonts w:ascii="Times New Roman" w:hAnsi="Times New Roman" w:cs="Times New Roman"/>
+        </w:rPr>
+      </w:pPr>
+      <w:r>
+        <w:rPr>
+          <w:rFonts w:ascii="Times New Roman" w:hAnsi="Times New Roman" w:cs="Times New Roman"/>
+        </w:rPr>
+        <w:t xml:space="preserve">                     it replies with an</w:t>
+      </w:r>
+      <w:r>
+        <w:rPr>
+          <w:rFonts w:ascii="Times New Roman" w:hAnsi="Times New Roman" w:cs="Times New Roman"/>
+        </w:rPr>
+        <w:t xml:space="preserve"> election message</w:t>
+      </w:r>
+    </w:p>
+    <w:p>
+      <w:pPr>
+        <w:rPr>
+          <w:rFonts w:ascii="Times New Roman" w:hAnsi="Times New Roman" w:cs="Times New Roman"/>
+        </w:rPr>
+      </w:pPr>
+      <w:r>
+        <w:rPr>
+          <w:rFonts w:ascii="Times New Roman" w:hAnsi="Times New Roman" w:cs="Times New Roman"/>
+        </w:rPr>
+        <w:t xml:space="preserve">        </w:t>
+      </w:r>
+      <w:r>
+        <w:rPr>
+          <w:rFonts w:ascii="Times New Roman" w:hAnsi="Times New Roman" w:cs="Times New Roman"/>
+        </w:rPr>
+        <w:t xml:space="preserve">             </w:t>
+      </w:r>
+      <w:r>
+        <w:rPr>
+          <w:rFonts w:ascii="Times New Roman" w:hAnsi="Times New Roman" w:cs="Times New Roman"/>
+        </w:rPr>
+        <w:t>then sends another election message</w:t>
+      </w:r>
+    </w:p>
+    <w:p>
+      <w:pPr>
+        <w:rPr>
+          <w:rFonts w:ascii="Times New Roman" w:hAnsi="Times New Roman" w:cs="Times New Roman"/>
+        </w:rPr>
+      </w:pPr>
+      <w:r>
+        <w:rPr>
+          <w:rFonts w:ascii="Times New Roman" w:hAnsi="Times New Roman" w:cs="Times New Roman"/>
+        </w:rPr>
+        <w:t xml:space="preserve">        </w:t>
+      </w:r>
+      <w:r>
+        <w:rPr>
+          <w:rFonts w:ascii="Times New Roman" w:hAnsi="Times New Roman" w:cs="Times New Roman"/>
+        </w:rPr>
+        <w:t xml:space="preserve">     </w:t>
+      </w:r>
+      <w:r>
+        <w:rPr>
+          <w:rFonts w:ascii="Times New Roman" w:hAnsi="Times New Roman" w:cs="Times New Roman"/>
+        </w:rPr>
+        <w:t>else if no server replies then</w:t>
+      </w:r>
+      <w:r>
+        <w:rPr>
+          <w:rFonts w:ascii="Times New Roman" w:hAnsi="Times New Roman" w:cs="Times New Roman"/>
+        </w:rPr>
+        <w:t xml:space="preserve"> server becomes the leader</w:t>
+      </w:r>
+    </w:p>
+    <w:p>
+      <w:pPr>
+        <w:rPr>
+          <w:rFonts w:ascii="Times New Roman" w:hAnsi="Times New Roman" w:cs="Times New Roman"/>
+        </w:rPr>
+      </w:pPr>
+      <w:r>
+        <w:rPr>
+          <w:rFonts w:ascii="Times New Roman" w:hAnsi="Times New Roman" w:cs="Times New Roman"/>
+        </w:rPr>
+        <w:t xml:space="preserve">            </w:t>
+      </w:r>
+      <w:r>
+        <w:rPr>
+          <w:rFonts w:ascii="Times New Roman" w:hAnsi="Times New Roman" w:cs="Times New Roman"/>
+        </w:rPr>
+        <w:t xml:space="preserve">         </w:t>
+      </w:r>
+      <w:r>
+        <w:rPr>
+          <w:rFonts w:ascii="Times New Roman" w:hAnsi="Times New Roman" w:cs="Times New Roman"/>
+        </w:rPr>
+        <w:t>and then sends out an elected message</w:t>
+      </w:r>
+    </w:p>
+    <w:p>
+      <w:pPr>
+        <w:rPr>
+          <w:rFonts w:ascii="Times New Roman" w:hAnsi="Times New Roman" w:cs="Times New Roman"/>
+        </w:rPr>
+      </w:pPr>
     </w:p>
     <w:p>
       <w:pPr>
@@ -349,33 +885,25 @@
         <w:rPr>
           <w:rFonts w:ascii="Times New Roman" w:hAnsi="Times New Roman" w:cs="Times New Roman"/>
         </w:rPr>
-        <w:t xml:space="preserve"> used the Amazon EC2 service. N </w:t>
-      </w:r>
-      <w:r>
-        <w:rPr>
-          <w:rFonts w:ascii="Times New Roman" w:hAnsi="Times New Roman" w:cs="Times New Roman"/>
-        </w:rPr>
-        <w:t>(Amazon Linux AMI / Ubuntu) t</w:t>
-      </w:r>
-      <w:proofErr w:type="gramStart"/>
-      <w:r>
-        <w:rPr>
-          <w:rFonts w:ascii="Times New Roman" w:hAnsi="Times New Roman" w:cs="Times New Roman"/>
-        </w:rPr>
-        <w:t>2.m</w:t>
-      </w:r>
-      <w:r>
-        <w:rPr>
-          <w:rFonts w:ascii="Times New Roman" w:hAnsi="Times New Roman" w:cs="Times New Roman"/>
-        </w:rPr>
-        <w:t>icro</w:t>
-      </w:r>
-      <w:proofErr w:type="gramEnd"/>
-      <w:r>
-        <w:rPr>
-          <w:rFonts w:ascii="Times New Roman" w:hAnsi="Times New Roman" w:cs="Times New Roman"/>
-        </w:rPr>
-        <w:t>-instances were created in</w:t>
+        <w:t xml:space="preserve"> used the Amazon EC2 service. 5</w:t>
+      </w:r>
+      <w:r>
+        <w:rPr>
+          <w:rFonts w:ascii="Times New Roman" w:hAnsi="Times New Roman" w:cs="Times New Roman"/>
+        </w:rPr>
+        <w:t xml:space="preserve"> </w:t>
+      </w:r>
+      <w:r>
+        <w:rPr>
+          <w:rFonts w:ascii="Times New Roman" w:hAnsi="Times New Roman" w:cs="Times New Roman"/>
+        </w:rPr>
+        <w:t>(Amazon Linux AMI / Ubuntu) t2.m</w:t>
+      </w:r>
+      <w:r>
+        <w:rPr>
+          <w:rFonts w:ascii="Times New Roman" w:hAnsi="Times New Roman" w:cs="Times New Roman"/>
+        </w:rPr>
+        <w:t>icro-instances were created in</w:t>
       </w:r>
       <w:r>
         <w:rPr>
@@ -383,37 +911,8 @@
         </w:rPr>
         <w:t xml:space="preserve"> separate regions: </w:t>
       </w:r>
-      <w:r>
-        <w:rPr>
-          <w:rFonts w:ascii="Times New Roman" w:hAnsi="Times New Roman" w:cs="Times New Roman"/>
-        </w:rPr>
-        <w:t>*************</w:t>
-      </w:r>
-      <w:r>
-        <w:rPr>
-          <w:rFonts w:ascii="Times New Roman" w:hAnsi="Times New Roman" w:cs="Times New Roman"/>
-        </w:rPr>
-        <w:t xml:space="preserve">. </w:t>
-      </w:r>
-    </w:p>
-    <w:p>
-      <w:pPr>
-        <w:rPr>
-          <w:rFonts w:ascii="Times New Roman" w:hAnsi="Times New Roman" w:cs="Times New Roman"/>
-        </w:rPr>
-      </w:pPr>
-      <w:r>
-        <w:rPr>
-          <w:rFonts w:ascii="Times New Roman" w:hAnsi="Times New Roman" w:cs="Times New Roman"/>
-        </w:rPr>
-        <w:t>.</w:t>
-      </w:r>
-      <w:r>
-        <w:rPr>
-          <w:rFonts w:ascii="Times New Roman" w:hAnsi="Times New Roman" w:cs="Times New Roman"/>
-        </w:rPr>
-        <w:t xml:space="preserve"> </w:t>
-      </w:r>
+      <w:bookmarkStart w:id="0" w:name="_GoBack"/>
+      <w:bookmarkEnd w:id="0"/>
     </w:p>
     <w:p>
       <w:pPr>
@@ -2718,7 +3217,7 @@
 </file>
 
 <file path=customXml/itemProps1.xml><?xml version="1.0" encoding="utf-8"?>
-<ds:datastoreItem xmlns:ds="http://schemas.openxmlformats.org/officeDocument/2006/customXml" ds:itemID="{CCC65027-C432-6442-8D40-D9E289C86907}">
+<ds:datastoreItem xmlns:ds="http://schemas.openxmlformats.org/officeDocument/2006/customXml" ds:itemID="{FF843F96-2880-3747-BE2C-4C34D843ECF8}">
   <ds:schemaRefs>
     <ds:schemaRef ds:uri="http://schemas.openxmlformats.org/officeDocument/2006/bibliography"/>
   </ds:schemaRefs>

</xml_diff>